<commit_message>
O relatório já tem uma capa gira.
não sei bem o que é isto, mas vou escrever pra ver onde fica
</commit_message>
<xml_diff>
--- a/Projeto - segunda entrega/Relatório.docx
+++ b/Projeto - segunda entrega/Relatório.docx
@@ -15,27 +15,42 @@
           <w:szCs w:val="40"/>
         </w:rPr>
       </w:pPr>
-      <w:r>
-        <w:rPr>
-          <w:b/>
+    </w:p>
+    <w:p>
+      <w:pPr>
+        <w:jc w:val="center"/>
+        <w:rPr>
+          <w:b/>
+          <w:sz w:val="72"/>
+          <w:szCs w:val="40"/>
+        </w:rPr>
+      </w:pPr>
+      <w:r>
+        <w:rPr>
           <w:noProof/>
-          <w:sz w:val="40"/>
-          <w:szCs w:val="40"/>
           <w:lang w:eastAsia="pt-PT"/>
         </w:rPr>
         <w:drawing>
-          <wp:anchor distT="0" distB="0" distL="114300" distR="114300" simplePos="0" relativeHeight="251658240" behindDoc="0" locked="0" layoutInCell="1" allowOverlap="1" wp14:anchorId="4B470C35" wp14:editId="7FAC388C">
+          <wp:anchor distT="0" distB="0" distL="114300" distR="114300" simplePos="0" relativeHeight="251664384" behindDoc="1" locked="0" layoutInCell="1" allowOverlap="1" wp14:anchorId="740EF2F8" wp14:editId="7C8BF952">
             <wp:simplePos x="0" y="0"/>
             <wp:positionH relativeFrom="margin">
-              <wp:posOffset>3848735</wp:posOffset>
+              <wp:align>right</wp:align>
             </wp:positionH>
-            <wp:positionV relativeFrom="margin">
-              <wp:posOffset>-333375</wp:posOffset>
+            <wp:positionV relativeFrom="paragraph">
+              <wp:posOffset>1229360</wp:posOffset>
             </wp:positionV>
-            <wp:extent cx="2141855" cy="647700"/>
-            <wp:effectExtent l="0" t="0" r="0" b="0"/>
-            <wp:wrapSquare wrapText="bothSides"/>
-            <wp:docPr id="1" name="Picture 1"/>
+            <wp:extent cx="5731510" cy="1732280"/>
+            <wp:effectExtent l="0" t="0" r="2540" b="1270"/>
+            <wp:wrapTight wrapText="bothSides">
+              <wp:wrapPolygon edited="0">
+                <wp:start x="0" y="0"/>
+                <wp:lineTo x="0" y="21378"/>
+                <wp:lineTo x="21538" y="21378"/>
+                <wp:lineTo x="21538" y="0"/>
+                <wp:lineTo x="0" y="0"/>
+              </wp:wrapPolygon>
+            </wp:wrapTight>
+            <wp:docPr id="3" name="Picture 3" descr="http://paginas.fe.up.pt/~ee04028/masterthesis/FEUP-logo.jpg"/>
             <wp:cNvGraphicFramePr>
               <a:graphicFrameLocks xmlns:a="http://schemas.openxmlformats.org/drawingml/2006/main" noChangeAspect="1"/>
             </wp:cNvGraphicFramePr>
@@ -43,50 +58,452 @@
               <a:graphicData uri="http://schemas.openxmlformats.org/drawingml/2006/picture">
                 <pic:pic xmlns:pic="http://schemas.openxmlformats.org/drawingml/2006/picture">
                   <pic:nvPicPr>
-                    <pic:cNvPr id="1" name="feup_logo[1].jpg"/>
-                    <pic:cNvPicPr/>
+                    <pic:cNvPr id="0" name="Picture 1" descr="http://paginas.fe.up.pt/~ee04028/masterthesis/FEUP-logo.jpg"/>
+                    <pic:cNvPicPr>
+                      <a:picLocks noChangeAspect="1" noChangeArrowheads="1"/>
+                    </pic:cNvPicPr>
                   </pic:nvPicPr>
                   <pic:blipFill>
-                    <a:blip r:embed="rId8" cstate="print">
+                    <a:blip r:embed="rId8">
                       <a:extLst>
                         <a:ext uri="{28A0092B-C50C-407E-A947-70E740481C1C}">
                           <a14:useLocalDpi xmlns:a14="http://schemas.microsoft.com/office/drawing/2010/main" val="0"/>
                         </a:ext>
                       </a:extLst>
                     </a:blip>
+                    <a:srcRect/>
                     <a:stretch>
                       <a:fillRect/>
                     </a:stretch>
                   </pic:blipFill>
-                  <pic:spPr>
+                  <pic:spPr bwMode="auto">
                     <a:xfrm>
                       <a:off x="0" y="0"/>
-                      <a:ext cx="2141855" cy="647700"/>
+                      <a:ext cx="5731510" cy="1732280"/>
                     </a:xfrm>
                     <a:prstGeom prst="rect">
                       <a:avLst/>
                     </a:prstGeom>
+                    <a:noFill/>
+                    <a:ln>
+                      <a:noFill/>
+                    </a:ln>
                   </pic:spPr>
                 </pic:pic>
               </a:graphicData>
             </a:graphic>
-            <wp14:sizeRelH relativeFrom="page">
-              <wp14:pctWidth>0</wp14:pctWidth>
-            </wp14:sizeRelH>
-            <wp14:sizeRelV relativeFrom="page">
-              <wp14:pctHeight>0</wp14:pctHeight>
-            </wp14:sizeRelV>
           </wp:anchor>
         </w:drawing>
       </w:r>
-      <w:r>
+    </w:p>
+    <w:p>
+      <w:pPr>
+        <w:jc w:val="center"/>
+        <w:rPr>
+          <w:b/>
+          <w:sz w:val="72"/>
+          <w:szCs w:val="40"/>
+        </w:rPr>
+      </w:pPr>
+      <w:r>
+        <w:rPr>
+          <w:b/>
+          <w:sz w:val="72"/>
+          <w:szCs w:val="40"/>
+        </w:rPr>
+        <w:t>Relatório – Bases de Dados</w:t>
+      </w:r>
+    </w:p>
+    <w:p>
+      <w:pPr>
+        <w:jc w:val="center"/>
+        <w:rPr>
+          <w:b/>
+          <w:sz w:val="72"/>
+          <w:szCs w:val="40"/>
+        </w:rPr>
+      </w:pPr>
+      <w:r>
+        <w:rPr>
+          <w:b/>
+          <w:sz w:val="72"/>
+          <w:szCs w:val="40"/>
+        </w:rPr>
+        <w:t>“Rede Social”</w:t>
+      </w:r>
+    </w:p>
+    <w:p>
+      <w:pPr>
         <w:rPr>
           <w:b/>
           <w:sz w:val="40"/>
           <w:szCs w:val="40"/>
         </w:rPr>
-        <w:t xml:space="preserve">                                </w:t>
-      </w:r>
+        <w:sectPr>
+          <w:pgSz w:w="11906" w:h="16838"/>
+          <w:pgMar w:top="1440" w:right="1440" w:bottom="1440" w:left="1440" w:header="708" w:footer="708" w:gutter="0"/>
+          <w:cols w:space="708"/>
+          <w:docGrid w:linePitch="360"/>
+        </w:sectPr>
+      </w:pPr>
+      <w:r>
+        <w:rPr>
+          <w:b/>
+          <w:noProof/>
+          <w:sz w:val="40"/>
+          <w:szCs w:val="40"/>
+          <w:lang w:eastAsia="pt-PT"/>
+        </w:rPr>
+        <mc:AlternateContent>
+          <mc:Choice Requires="wps">
+            <w:drawing>
+              <wp:anchor distT="0" distB="0" distL="114300" distR="114300" simplePos="0" relativeHeight="251665408" behindDoc="0" locked="0" layoutInCell="1" allowOverlap="1">
+                <wp:simplePos x="0" y="0"/>
+                <wp:positionH relativeFrom="margin">
+                  <wp:posOffset>3000375</wp:posOffset>
+                </wp:positionH>
+                <wp:positionV relativeFrom="paragraph">
+                  <wp:posOffset>1481455</wp:posOffset>
+                </wp:positionV>
+                <wp:extent cx="2722908" cy="1438275"/>
+                <wp:effectExtent l="0" t="0" r="0" b="0"/>
+                <wp:wrapNone/>
+                <wp:docPr id="4" name="Text Box 4"/>
+                <wp:cNvGraphicFramePr/>
+                <a:graphic xmlns:a="http://schemas.openxmlformats.org/drawingml/2006/main">
+                  <a:graphicData uri="http://schemas.microsoft.com/office/word/2010/wordprocessingShape">
+                    <wps:wsp>
+                      <wps:cNvSpPr txBox="1"/>
+                      <wps:spPr>
+                        <a:xfrm>
+                          <a:off x="0" y="0"/>
+                          <a:ext cx="2722908" cy="1438275"/>
+                        </a:xfrm>
+                        <a:prstGeom prst="rect">
+                          <a:avLst/>
+                        </a:prstGeom>
+                        <a:noFill/>
+                        <a:ln w="6350">
+                          <a:noFill/>
+                        </a:ln>
+                        <a:effectLst/>
+                      </wps:spPr>
+                      <wps:style>
+                        <a:lnRef idx="0">
+                          <a:schemeClr val="accent1"/>
+                        </a:lnRef>
+                        <a:fillRef idx="0">
+                          <a:schemeClr val="accent1"/>
+                        </a:fillRef>
+                        <a:effectRef idx="0">
+                          <a:schemeClr val="accent1"/>
+                        </a:effectRef>
+                        <a:fontRef idx="minor">
+                          <a:schemeClr val="dk1"/>
+                        </a:fontRef>
+                      </wps:style>
+                      <wps:txbx>
+                        <w:txbxContent>
+                          <w:p>
+                            <w:pPr>
+                              <w:pStyle w:val="ListParagraph"/>
+                              <w:spacing w:line="360" w:lineRule="auto"/>
+                              <w:jc w:val="right"/>
+                              <w:rPr>
+                                <w:sz w:val="24"/>
+                                <w:szCs w:val="24"/>
+                              </w:rPr>
+                            </w:pPr>
+                            <w:r>
+                              <w:rPr>
+                                <w:sz w:val="24"/>
+                                <w:szCs w:val="24"/>
+                              </w:rPr>
+                              <w:t xml:space="preserve">Trabalho Realizado </w:t>
+                            </w:r>
+                            <w:proofErr w:type="gramStart"/>
+                            <w:r>
+                              <w:rPr>
+                                <w:sz w:val="24"/>
+                                <w:szCs w:val="24"/>
+                              </w:rPr>
+                              <w:t>por</w:t>
+                            </w:r>
+                            <w:proofErr w:type="gramEnd"/>
+                            <w:r>
+                              <w:rPr>
+                                <w:sz w:val="24"/>
+                                <w:szCs w:val="24"/>
+                              </w:rPr>
+                              <w:t>:</w:t>
+                            </w:r>
+                          </w:p>
+                          <w:p>
+                            <w:pPr>
+                              <w:pStyle w:val="ListParagraph"/>
+                              <w:spacing w:line="360" w:lineRule="auto"/>
+                              <w:jc w:val="right"/>
+                              <w:rPr>
+                                <w:sz w:val="24"/>
+                                <w:szCs w:val="24"/>
+                              </w:rPr>
+                            </w:pPr>
+                          </w:p>
+                          <w:p>
+                            <w:pPr>
+                              <w:pStyle w:val="ListParagraph"/>
+                              <w:spacing w:line="360" w:lineRule="auto"/>
+                              <w:jc w:val="right"/>
+                              <w:rPr>
+                                <w:sz w:val="24"/>
+                                <w:szCs w:val="24"/>
+                              </w:rPr>
+                            </w:pPr>
+                            <w:r>
+                              <w:rPr>
+                                <w:sz w:val="24"/>
+                                <w:szCs w:val="24"/>
+                              </w:rPr>
+                              <w:t>Marta Lopes, ei12106;</w:t>
+                            </w:r>
+                          </w:p>
+                          <w:p>
+                            <w:pPr>
+                              <w:pStyle w:val="ListParagraph"/>
+                              <w:spacing w:line="360" w:lineRule="auto"/>
+                              <w:jc w:val="right"/>
+                              <w:rPr>
+                                <w:sz w:val="24"/>
+                                <w:szCs w:val="24"/>
+                              </w:rPr>
+                            </w:pPr>
+                            <w:r>
+                              <w:rPr>
+                                <w:sz w:val="24"/>
+                                <w:szCs w:val="24"/>
+                              </w:rPr>
+                              <w:t>João Nogueira, up201303882;</w:t>
+                            </w:r>
+                          </w:p>
+                          <w:p>
+                            <w:pPr>
+                              <w:pStyle w:val="ListParagraph"/>
+                              <w:spacing w:line="360" w:lineRule="auto"/>
+                              <w:jc w:val="right"/>
+                              <w:rPr>
+                                <w:sz w:val="24"/>
+                                <w:szCs w:val="24"/>
+                              </w:rPr>
+                            </w:pPr>
+                            <w:r>
+                              <w:rPr>
+                                <w:sz w:val="24"/>
+                                <w:szCs w:val="24"/>
+                              </w:rPr>
+                              <w:t>Luís Oliveira, up</w:t>
+                            </w:r>
+                            <w:r>
+                              <w:rPr>
+                                <w:sz w:val="24"/>
+                                <w:szCs w:val="24"/>
+                              </w:rPr>
+                              <w:t>201304515.</w:t>
+                            </w:r>
+                          </w:p>
+                          <w:p/>
+                        </w:txbxContent>
+                      </wps:txbx>
+                      <wps:bodyPr rot="0" spcFirstLastPara="0" vertOverflow="overflow" horzOverflow="overflow" vert="horz" wrap="square" lIns="91440" tIns="45720" rIns="91440" bIns="45720" numCol="1" spcCol="0" rtlCol="0" fromWordArt="0" anchor="t" anchorCtr="0" forceAA="0" compatLnSpc="1">
+                        <a:prstTxWarp prst="textNoShape">
+                          <a:avLst/>
+                        </a:prstTxWarp>
+                        <a:noAutofit/>
+                      </wps:bodyPr>
+                    </wps:wsp>
+                  </a:graphicData>
+                </a:graphic>
+                <wp14:sizeRelH relativeFrom="margin">
+                  <wp14:pctWidth>0</wp14:pctWidth>
+                </wp14:sizeRelH>
+                <wp14:sizeRelV relativeFrom="margin">
+                  <wp14:pctHeight>0</wp14:pctHeight>
+                </wp14:sizeRelV>
+              </wp:anchor>
+            </w:drawing>
+          </mc:Choice>
+          <mc:Fallback>
+            <w:pict>
+              <v:shapetype id="_x0000_t202" coordsize="21600,21600" o:spt="202" path="m,l,21600r21600,l21600,xe">
+                <v:stroke joinstyle="miter"/>
+                <v:path gradientshapeok="t" o:connecttype="rect"/>
+              </v:shapetype>
+              <v:shape id="Text Box 4" o:spid="_x0000_s1026" type="#_x0000_t202" style="position:absolute;margin-left:236.25pt;margin-top:116.65pt;width:214.4pt;height:113.25pt;z-index:251665408;visibility:visible;mso-wrap-style:square;mso-width-percent:0;mso-height-percent:0;mso-wrap-distance-left:9pt;mso-wrap-distance-top:0;mso-wrap-distance-right:9pt;mso-wrap-distance-bottom:0;mso-position-horizontal:absolute;mso-position-horizontal-relative:margin;mso-position-vertical:absolute;mso-position-vertical-relative:text;mso-width-percent:0;mso-height-percent:0;mso-width-relative:margin;mso-height-relative:margin;v-text-anchor:top" o:gfxdata="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" filled="f" stroked="f" strokeweight=".5pt">
+                <v:textbox>
+                  <w:txbxContent>
+                    <w:p>
+                      <w:pPr>
+                        <w:pStyle w:val="ListParagraph"/>
+                        <w:spacing w:line="360" w:lineRule="auto"/>
+                        <w:jc w:val="right"/>
+                        <w:rPr>
+                          <w:sz w:val="24"/>
+                          <w:szCs w:val="24"/>
+                        </w:rPr>
+                      </w:pPr>
+                      <w:r>
+                        <w:rPr>
+                          <w:sz w:val="24"/>
+                          <w:szCs w:val="24"/>
+                        </w:rPr>
+                        <w:t xml:space="preserve">Trabalho Realizado </w:t>
+                      </w:r>
+                      <w:proofErr w:type="gramStart"/>
+                      <w:r>
+                        <w:rPr>
+                          <w:sz w:val="24"/>
+                          <w:szCs w:val="24"/>
+                        </w:rPr>
+                        <w:t>por</w:t>
+                      </w:r>
+                      <w:proofErr w:type="gramEnd"/>
+                      <w:r>
+                        <w:rPr>
+                          <w:sz w:val="24"/>
+                          <w:szCs w:val="24"/>
+                        </w:rPr>
+                        <w:t>:</w:t>
+                      </w:r>
+                    </w:p>
+                    <w:p>
+                      <w:pPr>
+                        <w:pStyle w:val="ListParagraph"/>
+                        <w:spacing w:line="360" w:lineRule="auto"/>
+                        <w:jc w:val="right"/>
+                        <w:rPr>
+                          <w:sz w:val="24"/>
+                          <w:szCs w:val="24"/>
+                        </w:rPr>
+                      </w:pPr>
+                    </w:p>
+                    <w:p>
+                      <w:pPr>
+                        <w:pStyle w:val="ListParagraph"/>
+                        <w:spacing w:line="360" w:lineRule="auto"/>
+                        <w:jc w:val="right"/>
+                        <w:rPr>
+                          <w:sz w:val="24"/>
+                          <w:szCs w:val="24"/>
+                        </w:rPr>
+                      </w:pPr>
+                      <w:r>
+                        <w:rPr>
+                          <w:sz w:val="24"/>
+                          <w:szCs w:val="24"/>
+                        </w:rPr>
+                        <w:t>Marta Lopes, ei12106;</w:t>
+                      </w:r>
+                    </w:p>
+                    <w:p>
+                      <w:pPr>
+                        <w:pStyle w:val="ListParagraph"/>
+                        <w:spacing w:line="360" w:lineRule="auto"/>
+                        <w:jc w:val="right"/>
+                        <w:rPr>
+                          <w:sz w:val="24"/>
+                          <w:szCs w:val="24"/>
+                        </w:rPr>
+                      </w:pPr>
+                      <w:r>
+                        <w:rPr>
+                          <w:sz w:val="24"/>
+                          <w:szCs w:val="24"/>
+                        </w:rPr>
+                        <w:t>João Nogueira, up201303882;</w:t>
+                      </w:r>
+                    </w:p>
+                    <w:p>
+                      <w:pPr>
+                        <w:pStyle w:val="ListParagraph"/>
+                        <w:spacing w:line="360" w:lineRule="auto"/>
+                        <w:jc w:val="right"/>
+                        <w:rPr>
+                          <w:sz w:val="24"/>
+                          <w:szCs w:val="24"/>
+                        </w:rPr>
+                      </w:pPr>
+                      <w:r>
+                        <w:rPr>
+                          <w:sz w:val="24"/>
+                          <w:szCs w:val="24"/>
+                        </w:rPr>
+                        <w:t>Luís Oliveira, up</w:t>
+                      </w:r>
+                      <w:r>
+                        <w:rPr>
+                          <w:sz w:val="24"/>
+                          <w:szCs w:val="24"/>
+                        </w:rPr>
+                        <w:t>201304515.</w:t>
+                      </w:r>
+                    </w:p>
+                    <w:p/>
+                  </w:txbxContent>
+                </v:textbox>
+                <w10:wrap anchorx="margin"/>
+              </v:shape>
+            </w:pict>
+          </mc:Fallback>
+        </mc:AlternateContent>
+      </w:r>
+      <w:r>
+        <w:rPr>
+          <w:b/>
+          <w:sz w:val="40"/>
+          <w:szCs w:val="40"/>
+        </w:rPr>
+        <w:br w:type="page"/>
+      </w:r>
+    </w:p>
+    <w:p>
+      <w:pPr>
+        <w:rPr>
+          <w:b/>
+          <w:sz w:val="40"/>
+          <w:szCs w:val="40"/>
+        </w:rPr>
+      </w:pPr>
+    </w:p>
+    <w:p>
+      <w:pPr>
+        <w:rPr>
+          <w:b/>
+          <w:sz w:val="40"/>
+          <w:szCs w:val="40"/>
+        </w:rPr>
+      </w:pPr>
+    </w:p>
+    <w:p>
+      <w:pPr>
+        <w:rPr>
+          <w:b/>
+          <w:sz w:val="40"/>
+          <w:szCs w:val="40"/>
+        </w:rPr>
+      </w:pPr>
+    </w:p>
+    <w:p>
+      <w:pPr>
+        <w:tabs>
+          <w:tab w:val="left" w:pos="3615"/>
+          <w:tab w:val="center" w:pos="4513"/>
+        </w:tabs>
+        <w:jc w:val="center"/>
+        <w:rPr>
+          <w:b/>
+          <w:sz w:val="40"/>
+          <w:szCs w:val="40"/>
+        </w:rPr>
+      </w:pPr>
       <w:r>
         <w:rPr>
           <w:b/>
@@ -425,7 +842,8 @@
           <w:szCs w:val="24"/>
         </w:rPr>
         <w:sectPr>
-          <w:footerReference w:type="default" r:id="rId9"/>
+          <w:headerReference w:type="default" r:id="rId9"/>
+          <w:footerReference w:type="default" r:id="rId10"/>
           <w:pgSz w:w="11906" w:h="16838"/>
           <w:pgMar w:top="1440" w:right="1440" w:bottom="1440" w:left="1440" w:header="708" w:footer="708" w:gutter="0"/>
           <w:cols w:space="708"/>
@@ -1430,7 +1848,7 @@
                     <pic:cNvPicPr/>
                   </pic:nvPicPr>
                   <pic:blipFill>
-                    <a:blip r:embed="rId10" cstate="print">
+                    <a:blip r:embed="rId11" cstate="print">
                       <a:extLst>
                         <a:ext uri="{28A0092B-C50C-407E-A947-70E740481C1C}">
                           <a14:useLocalDpi xmlns:a14="http://schemas.microsoft.com/office/drawing/2010/main" val="0"/>
@@ -1829,11 +2247,7 @@
           </mc:Choice>
           <mc:Fallback>
             <w:pict>
-              <v:shapetype w14:anchorId="156A005D" id="_x0000_t202" coordsize="21600,21600" o:spt="202" path="m,l,21600r21600,l21600,xe">
-                <v:stroke joinstyle="miter"/>
-                <v:path gradientshapeok="t" o:connecttype="rect"/>
-              </v:shapetype>
-              <v:shape id="Text Box 2" o:spid="_x0000_s1026" type="#_x0000_t202" style="position:absolute;left:0;text-align:left;margin-left:-36.65pt;margin-top:9.7pt;width:185.9pt;height:20.25pt;z-index:251662336;visibility:visible;mso-wrap-style:square;mso-width-percent:400;mso-height-percent:0;mso-wrap-distance-left:9pt;mso-wrap-distance-top:3.6pt;mso-wrap-distance-right:9pt;mso-wrap-distance-bottom:3.6pt;mso-position-horizontal:absolute;mso-position-horizontal-relative:text;mso-position-vertical:absolute;mso-position-vertical-relative:text;mso-width-percent:400;mso-height-percent:0;mso-width-relative:margin;mso-height-relative:margin;v-text-anchor:top" o:gfxdata="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" filled="f" stroked="f">
+              <v:shape w14:anchorId="156A005D" id="Text Box 2" o:spid="_x0000_s1027" type="#_x0000_t202" style="position:absolute;left:0;text-align:left;margin-left:-36.65pt;margin-top:9.7pt;width:185.9pt;height:20.25pt;z-index:251662336;visibility:visible;mso-wrap-style:square;mso-width-percent:400;mso-height-percent:0;mso-wrap-distance-left:9pt;mso-wrap-distance-top:3.6pt;mso-wrap-distance-right:9pt;mso-wrap-distance-bottom:3.6pt;mso-position-horizontal:absolute;mso-position-horizontal-relative:text;mso-position-vertical:absolute;mso-position-vertical-relative:text;mso-width-percent:400;mso-height-percent:0;mso-width-relative:margin;mso-height-relative:margin;v-text-anchor:top" o:gfxdata="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" filled="f" stroked="f">
                 <v:textbox>
                   <w:txbxContent>
                     <w:p>
@@ -1886,6 +2300,76 @@
           <w:szCs w:val="24"/>
         </w:rPr>
       </w:pPr>
+    </w:p>
+    <w:p>
+      <w:pPr>
+        <w:pStyle w:val="ListParagraph"/>
+        <w:spacing w:line="360" w:lineRule="auto"/>
+        <w:rPr>
+          <w:sz w:val="24"/>
+          <w:szCs w:val="24"/>
+        </w:rPr>
+      </w:pPr>
+    </w:p>
+    <w:p>
+      <w:pPr>
+        <w:pStyle w:val="ListParagraph"/>
+        <w:spacing w:line="360" w:lineRule="auto"/>
+        <w:rPr>
+          <w:sz w:val="24"/>
+          <w:szCs w:val="24"/>
+        </w:rPr>
+      </w:pPr>
+    </w:p>
+    <w:p>
+      <w:pPr>
+        <w:pStyle w:val="ListParagraph"/>
+        <w:spacing w:line="360" w:lineRule="auto"/>
+        <w:rPr>
+          <w:sz w:val="24"/>
+          <w:szCs w:val="24"/>
+        </w:rPr>
+      </w:pPr>
+    </w:p>
+    <w:p>
+      <w:pPr>
+        <w:pStyle w:val="ListParagraph"/>
+        <w:spacing w:line="360" w:lineRule="auto"/>
+        <w:rPr>
+          <w:sz w:val="24"/>
+          <w:szCs w:val="24"/>
+        </w:rPr>
+      </w:pPr>
+    </w:p>
+    <w:p>
+      <w:pPr>
+        <w:pStyle w:val="ListParagraph"/>
+        <w:spacing w:line="360" w:lineRule="auto"/>
+        <w:rPr>
+          <w:sz w:val="24"/>
+          <w:szCs w:val="24"/>
+        </w:rPr>
+      </w:pPr>
+    </w:p>
+    <w:p>
+      <w:pPr>
+        <w:pStyle w:val="ListParagraph"/>
+        <w:spacing w:line="360" w:lineRule="auto"/>
+        <w:rPr>
+          <w:sz w:val="24"/>
+          <w:szCs w:val="24"/>
+        </w:rPr>
+      </w:pPr>
+    </w:p>
+    <w:p>
+      <w:pPr>
+        <w:pStyle w:val="ListParagraph"/>
+        <w:spacing w:line="360" w:lineRule="auto"/>
+        <w:rPr>
+          <w:sz w:val="24"/>
+          <w:szCs w:val="24"/>
+        </w:rPr>
+      </w:pPr>
       <w:bookmarkStart w:id="0" w:name="_GoBack"/>
       <w:bookmarkEnd w:id="0"/>
     </w:p>
@@ -2091,160 +2575,12 @@
     </w:p>
     <w:p>
       <w:pPr>
-        <w:pStyle w:val="ListParagraph"/>
-        <w:spacing w:line="360" w:lineRule="auto"/>
-        <w:rPr>
-          <w:sz w:val="24"/>
-          <w:szCs w:val="24"/>
-        </w:rPr>
-      </w:pPr>
-    </w:p>
-    <w:p>
-      <w:pPr>
-        <w:pStyle w:val="ListParagraph"/>
-        <w:spacing w:line="360" w:lineRule="auto"/>
-        <w:rPr>
-          <w:sz w:val="24"/>
-          <w:szCs w:val="24"/>
-        </w:rPr>
-      </w:pPr>
-    </w:p>
-    <w:p>
-      <w:pPr>
-        <w:pStyle w:val="ListParagraph"/>
-        <w:spacing w:line="360" w:lineRule="auto"/>
-        <w:rPr>
-          <w:sz w:val="24"/>
-          <w:szCs w:val="24"/>
-        </w:rPr>
-      </w:pPr>
-    </w:p>
-    <w:p>
-      <w:pPr>
-        <w:pStyle w:val="ListParagraph"/>
-        <w:spacing w:line="360" w:lineRule="auto"/>
-        <w:rPr>
-          <w:sz w:val="24"/>
-          <w:szCs w:val="24"/>
-        </w:rPr>
-      </w:pPr>
-    </w:p>
-    <w:p>
-      <w:pPr>
-        <w:pStyle w:val="ListParagraph"/>
-        <w:spacing w:line="360" w:lineRule="auto"/>
-        <w:rPr>
-          <w:sz w:val="24"/>
-          <w:szCs w:val="24"/>
-        </w:rPr>
-      </w:pPr>
-    </w:p>
-    <w:p>
-      <w:pPr>
-        <w:pStyle w:val="ListParagraph"/>
-        <w:spacing w:line="360" w:lineRule="auto"/>
-        <w:rPr>
-          <w:sz w:val="24"/>
-          <w:szCs w:val="24"/>
-        </w:rPr>
-      </w:pPr>
-    </w:p>
-    <w:p>
-      <w:pPr>
-        <w:pStyle w:val="ListParagraph"/>
-        <w:spacing w:line="360" w:lineRule="auto"/>
-        <w:rPr>
-          <w:sz w:val="24"/>
-          <w:szCs w:val="24"/>
-        </w:rPr>
-      </w:pPr>
-    </w:p>
-    <w:p>
-      <w:pPr>
-        <w:spacing w:line="360" w:lineRule="auto"/>
-        <w:rPr>
-          <w:sz w:val="24"/>
-          <w:szCs w:val="24"/>
-        </w:rPr>
-      </w:pPr>
-    </w:p>
-    <w:p>
-      <w:pPr>
-        <w:pStyle w:val="ListParagraph"/>
-        <w:spacing w:line="360" w:lineRule="auto"/>
-        <w:rPr>
-          <w:sz w:val="24"/>
-          <w:szCs w:val="24"/>
-        </w:rPr>
-      </w:pPr>
-      <w:r>
-        <w:rPr>
-          <w:sz w:val="24"/>
-          <w:szCs w:val="24"/>
-        </w:rPr>
-        <w:t>Trabalho Realizado por:</w:t>
-      </w:r>
-    </w:p>
-    <w:p>
-      <w:pPr>
-        <w:pStyle w:val="ListParagraph"/>
-        <w:spacing w:line="360" w:lineRule="auto"/>
-        <w:rPr>
-          <w:sz w:val="24"/>
-          <w:szCs w:val="24"/>
-        </w:rPr>
-      </w:pPr>
-    </w:p>
-    <w:p>
-      <w:pPr>
-        <w:pStyle w:val="ListParagraph"/>
-        <w:spacing w:line="360" w:lineRule="auto"/>
-        <w:rPr>
-          <w:sz w:val="24"/>
-          <w:szCs w:val="24"/>
-        </w:rPr>
-      </w:pPr>
-      <w:r>
-        <w:rPr>
-          <w:sz w:val="24"/>
-          <w:szCs w:val="24"/>
-        </w:rPr>
-        <w:t>Marta Lopes, ei12106;</w:t>
-      </w:r>
-    </w:p>
-    <w:p>
-      <w:pPr>
-        <w:pStyle w:val="ListParagraph"/>
-        <w:spacing w:line="360" w:lineRule="auto"/>
-        <w:rPr>
-          <w:sz w:val="24"/>
-          <w:szCs w:val="24"/>
-        </w:rPr>
-      </w:pPr>
-      <w:r>
-        <w:rPr>
-          <w:sz w:val="24"/>
-          <w:szCs w:val="24"/>
-        </w:rPr>
-        <w:t>João Nogueira, up201303882;</w:t>
-      </w:r>
-    </w:p>
-    <w:p>
-      <w:pPr>
-        <w:pStyle w:val="ListParagraph"/>
-        <w:spacing w:line="360" w:lineRule="auto"/>
-        <w:rPr>
-          <w:sz w:val="24"/>
-          <w:szCs w:val="24"/>
-        </w:rPr>
-      </w:pPr>
-      <w:r>
-        <w:rPr>
-          <w:sz w:val="24"/>
-          <w:szCs w:val="24"/>
-        </w:rPr>
-        <w:t>Luís Oliveira, up 201304515.</w:t>
-      </w:r>
+        <w:spacing w:line="360" w:lineRule="auto"/>
+        <w:rPr>
+          <w:sz w:val="24"/>
+          <w:szCs w:val="24"/>
+        </w:rPr>
+      </w:pPr>
     </w:p>
     <w:sectPr>
       <w:type w:val="continuous"/>
@@ -2305,7 +2641,7 @@
         <w:sz w:val="24"/>
         <w:szCs w:val="24"/>
       </w:rPr>
-      <w:t>Page</w:t>
+      <w:t>Página</w:t>
     </w:r>
     <w:r>
       <w:rPr>
@@ -2329,7 +2665,7 @@
         <w:sz w:val="24"/>
         <w:szCs w:val="24"/>
       </w:rPr>
-      <w:instrText xml:space="preserve"> PAGE   \* MERGEFORMAT </w:instrText>
+      <w:instrText>PAGE   \* MERGEFORMAT</w:instrText>
     </w:r>
     <w:r>
       <w:rPr>
@@ -2346,7 +2682,7 @@
         <w:sz w:val="24"/>
         <w:szCs w:val="24"/>
       </w:rPr>
-      <w:t>3</w:t>
+      <w:t>4</w:t>
     </w:r>
     <w:r>
       <w:rPr>
@@ -2378,7 +2714,7 @@
         <w:sz w:val="24"/>
         <w:szCs w:val="24"/>
       </w:rPr>
-      <w:instrText xml:space="preserve"> NUMPAGES  \* Arabic  \* MERGEFORMAT </w:instrText>
+      <w:instrText>NUMPAGES  \* Arabic  \* MERGEFORMAT</w:instrText>
     </w:r>
     <w:r>
       <w:rPr>
@@ -2395,7 +2731,7 @@
         <w:sz w:val="24"/>
         <w:szCs w:val="24"/>
       </w:rPr>
-      <w:t>3</w:t>
+      <w:t>4</w:t>
     </w:r>
     <w:r>
       <w:rPr>
@@ -2437,6 +2773,16 @@
     </w:p>
   </w:footnote>
 </w:footnotes>
+</file>
+
+<file path=word/header1.xml><?xml version="1.0" encoding="utf-8"?>
+<w:hdr xmlns:wpc="http://schemas.microsoft.com/office/word/2010/wordprocessingCanvas" xmlns:mc="http://schemas.openxmlformats.org/markup-compatibility/2006" xmlns:o="urn:schemas-microsoft-com:office:office" xmlns:r="http://schemas.openxmlformats.org/officeDocument/2006/relationships" xmlns:m="http://schemas.openxmlformats.org/officeDocument/2006/math" xmlns:v="urn:schemas-microsoft-com:vml" xmlns:wp14="http://schemas.microsoft.com/office/word/2010/wordprocessingDrawing" xmlns:wp="http://schemas.openxmlformats.org/drawingml/2006/wordprocessingDrawing" xmlns:w10="urn:schemas-microsoft-com:office:word" xmlns:w="http://schemas.openxmlformats.org/wordprocessingml/2006/main" xmlns:w14="http://schemas.microsoft.com/office/word/2010/wordml" xmlns:w15="http://schemas.microsoft.com/office/word/2012/wordml" xmlns:wpg="http://schemas.microsoft.com/office/word/2010/wordprocessingGroup" xmlns:wpi="http://schemas.microsoft.com/office/word/2010/wordprocessingInk" xmlns:wne="http://schemas.microsoft.com/office/word/2006/wordml" xmlns:wps="http://schemas.microsoft.com/office/word/2010/wordprocessingShape" mc:Ignorable="w14 w15 wp14">
+  <w:p>
+    <w:pPr>
+      <w:pStyle w:val="Header"/>
+    </w:pPr>
+  </w:p>
+</w:hdr>
 </file>
 
 <file path=word/numbering.xml><?xml version="1.0" encoding="utf-8"?>
@@ -4001,7 +4347,7 @@
 </file>
 
 <file path=customXml/itemProps1.xml><?xml version="1.0" encoding="utf-8"?>
-<ds:datastoreItem xmlns:ds="http://schemas.openxmlformats.org/officeDocument/2006/customXml" ds:itemID="{E2666577-4A47-45EE-83E0-65BED8400A7C}">
+<ds:datastoreItem xmlns:ds="http://schemas.openxmlformats.org/officeDocument/2006/customXml" ds:itemID="{D29614B8-1B62-4654-9570-CC24D8398023}">
   <ds:schemaRefs>
     <ds:schemaRef ds:uri="http://schemas.openxmlformats.org/officeDocument/2006/bibliography"/>
   </ds:schemaRefs>

</xml_diff>